<commit_message>
doc show/user delete bugfixes review form other bugfixes
</commit_message>
<xml_diff>
--- a/Film/Assignment_Analysis_and_Design_Document.docx
+++ b/Film/Assignment_Analysis_and_Design_Document.docx
@@ -10,84 +10,84 @@
           <w:rFonts w:ascii="Times New Roman" w:hAnsi="Times New Roman"/>
         </w:rPr>
       </w:pPr>
-      <w:fldSimple w:instr=" SUBJECT  \* MERGEFORMAT ">
-        <w:bookmarkStart w:id="0" w:name="_Toc254785382"/>
-        <w:bookmarkStart w:id="1" w:name="_Toc254771756"/>
-        <w:bookmarkStart w:id="2" w:name="_Toc254770265"/>
-        <w:bookmarkStart w:id="3" w:name="_Toc254770225"/>
-        <w:bookmarkStart w:id="4" w:name="_Toc222883074"/>
-        <w:bookmarkStart w:id="5" w:name="_Toc222821166"/>
-        <w:bookmarkStart w:id="6" w:name="_Toc222820220"/>
+      <w:r>
+        <w:fldChar w:fldCharType="begin"/>
+      </w:r>
+      <w:r>
+        <w:instrText xml:space="preserve"> SUBJECT  \* MERGEFORMAT </w:instrText>
+      </w:r>
+      <w:r>
+        <w:fldChar w:fldCharType="separate"/>
+      </w:r>
+      <w:bookmarkStart w:id="0" w:name="_Toc222820220"/>
+      <w:bookmarkStart w:id="1" w:name="_Toc222821166"/>
+      <w:bookmarkStart w:id="2" w:name="_Toc222883074"/>
+      <w:bookmarkStart w:id="3" w:name="_Toc254770225"/>
+      <w:bookmarkStart w:id="4" w:name="_Toc254770265"/>
+      <w:bookmarkStart w:id="5" w:name="_Toc254771756"/>
+      <w:bookmarkStart w:id="6" w:name="_Toc254785382"/>
+      <w:r>
+        <w:rPr>
+          <w:rFonts w:ascii="Times New Roman" w:hAnsi="Times New Roman"/>
+        </w:rPr>
+        <w:t>&lt;</w:t>
+      </w:r>
+      <w:r>
+        <w:rPr>
+          <w:rFonts w:ascii="Times New Roman" w:hAnsi="Times New Roman"/>
+        </w:rPr>
+        <w:t>Shows</w:t>
+      </w:r>
+      <w:r>
+        <w:rPr>
+          <w:rFonts w:ascii="Times New Roman" w:hAnsi="Times New Roman"/>
+        </w:rPr>
+        <w:t>&gt;</w:t>
+      </w:r>
+      <w:bookmarkEnd w:id="0"/>
+      <w:bookmarkEnd w:id="1"/>
+      <w:bookmarkEnd w:id="2"/>
+      <w:bookmarkEnd w:id="3"/>
+      <w:bookmarkEnd w:id="4"/>
+      <w:bookmarkEnd w:id="5"/>
+      <w:bookmarkEnd w:id="6"/>
+      <w:r>
+        <w:rPr>
+          <w:rFonts w:ascii="Times New Roman" w:hAnsi="Times New Roman"/>
+        </w:rPr>
+        <w:fldChar w:fldCharType="end"/>
+      </w:r>
+    </w:p>
+    <w:p>
+      <w:pPr>
+        <w:pStyle w:val="Title"/>
+        <w:jc w:val="right"/>
+        <w:rPr>
+          <w:rFonts w:ascii="Times New Roman" w:hAnsi="Times New Roman"/>
+        </w:rPr>
+      </w:pPr>
+      <w:fldSimple w:instr=" TITLE  \* MERGEFORMAT ">
+        <w:bookmarkStart w:id="7" w:name="_Toc222820221"/>
+        <w:bookmarkStart w:id="8" w:name="_Toc222821167"/>
+        <w:bookmarkStart w:id="9" w:name="_Toc222883075"/>
+        <w:bookmarkStart w:id="10" w:name="_Toc254770226"/>
+        <w:bookmarkStart w:id="11" w:name="_Toc254770266"/>
+        <w:bookmarkStart w:id="12" w:name="_Toc254771757"/>
+        <w:bookmarkStart w:id="13" w:name="_Toc254785383"/>
         <w:r>
           <w:rPr>
             <w:rFonts w:ascii="Times New Roman" w:hAnsi="Times New Roman"/>
           </w:rPr>
-          <w:t>&lt;</w:t>
+          <w:t>Analysis and Design Document</w:t>
         </w:r>
-        <w:r>
-          <w:rPr>
-            <w:rFonts w:ascii="Times New Roman" w:hAnsi="Times New Roman"/>
-          </w:rPr>
-          <w:t>Shows</w:t>
-        </w:r>
-        <w:r>
-          <w:rPr>
-            <w:rFonts w:ascii="Times New Roman" w:hAnsi="Times New Roman"/>
-          </w:rPr>
-          <w:t>&gt;</w:t>
-        </w:r>
-        <w:bookmarkEnd w:id="0"/>
-        <w:bookmarkEnd w:id="1"/>
-        <w:bookmarkEnd w:id="2"/>
-        <w:bookmarkEnd w:id="3"/>
-        <w:bookmarkEnd w:id="4"/>
-        <w:bookmarkEnd w:id="5"/>
-        <w:bookmarkEnd w:id="6"/>
+        <w:bookmarkEnd w:id="7"/>
+        <w:bookmarkEnd w:id="8"/>
+        <w:bookmarkEnd w:id="9"/>
+        <w:bookmarkEnd w:id="10"/>
+        <w:bookmarkEnd w:id="11"/>
+        <w:bookmarkEnd w:id="12"/>
+        <w:bookmarkEnd w:id="13"/>
       </w:fldSimple>
-    </w:p>
-    <w:p>
-      <w:pPr>
-        <w:pStyle w:val="Title"/>
-        <w:jc w:val="right"/>
-        <w:rPr>
-          <w:rFonts w:ascii="Times New Roman" w:hAnsi="Times New Roman"/>
-        </w:rPr>
-      </w:pPr>
-      <w:r>
-        <w:fldChar w:fldCharType="begin"/>
-      </w:r>
-      <w:r>
-        <w:instrText xml:space="preserve"> TITLE  \* MERGEFORMAT </w:instrText>
-      </w:r>
-      <w:r>
-        <w:fldChar w:fldCharType="separate"/>
-      </w:r>
-      <w:bookmarkStart w:id="7" w:name="_Toc222820221"/>
-      <w:bookmarkStart w:id="8" w:name="_Toc222821167"/>
-      <w:bookmarkStart w:id="9" w:name="_Toc222883075"/>
-      <w:bookmarkStart w:id="10" w:name="_Toc254770226"/>
-      <w:bookmarkStart w:id="11" w:name="_Toc254770266"/>
-      <w:bookmarkStart w:id="12" w:name="_Toc254771757"/>
-      <w:bookmarkStart w:id="13" w:name="_Toc254785383"/>
-      <w:r>
-        <w:rPr>
-          <w:rFonts w:ascii="Times New Roman" w:hAnsi="Times New Roman"/>
-        </w:rPr>
-        <w:t>Analysis and Design Document</w:t>
-      </w:r>
-      <w:bookmarkEnd w:id="7"/>
-      <w:bookmarkEnd w:id="8"/>
-      <w:bookmarkEnd w:id="9"/>
-      <w:bookmarkEnd w:id="10"/>
-      <w:bookmarkEnd w:id="11"/>
-      <w:bookmarkEnd w:id="12"/>
-      <w:bookmarkEnd w:id="13"/>
-      <w:r>
-        <w:rPr>
-          <w:rFonts w:ascii="Times New Roman" w:hAnsi="Times New Roman"/>
-        </w:rPr>
-        <w:fldChar w:fldCharType="end"/>
-      </w:r>
     </w:p>
     <w:p>
       <w:pPr>
@@ -1531,7 +1531,15 @@
         <w:jc w:val="both"/>
       </w:pPr>
       <w:r>
-        <w:t>The main architectural pattern used in this application is the client-server pattern. The pattern states that there is one main server managing databases and validating most data, and exposing it’s services via a TCP tunnel, and the clients that act as terminals and user interfaces for the server. Multiple clients can be served at the same time.</w:t>
+        <w:t xml:space="preserve">The main architectural pattern used in this application is the client-server pattern. The pattern states that there is one main server managing databases and validating most data, and exposing </w:t>
+      </w:r>
+      <w:proofErr w:type="gramStart"/>
+      <w:r>
+        <w:t>it’s</w:t>
+      </w:r>
+      <w:proofErr w:type="gramEnd"/>
+      <w:r>
+        <w:t xml:space="preserve"> services via a TCP tunnel, and the clients that act as terminals and user interfaces for the server. Multiple clients can be served at the same time.</w:t>
       </w:r>
     </w:p>
     <w:p>
@@ -1541,7 +1549,15 @@
         <w:jc w:val="both"/>
       </w:pPr>
       <w:r>
-        <w:t>A secondary architectural patten is the MVC pattern. “Controllers” are implemented server-side, “Models” are implemented in a core project and “Views” are implemented in the client-side. One notable aberration is that the “Views” have sizeable logic implemented.</w:t>
+        <w:t xml:space="preserve">A secondary architectural </w:t>
+      </w:r>
+      <w:proofErr w:type="spellStart"/>
+      <w:r>
+        <w:t>patten</w:t>
+      </w:r>
+      <w:proofErr w:type="spellEnd"/>
+      <w:r>
+        <w:t xml:space="preserve"> is the MVC pattern. “Controllers” are implemented server-side, “Models” are implemented in a core project and “Views” are implemented in the client-side. One notable aberration is that the “Views” have sizeable logic implemented.</w:t>
       </w:r>
     </w:p>
     <w:p>
@@ -1852,6 +1868,293 @@
       </w:r>
       <w:bookmarkEnd w:id="35"/>
     </w:p>
+    <w:p/>
+    <w:p>
+      <w:r>
+        <w:rPr>
+          <w:b/>
+        </w:rPr>
+        <w:t>Client-side application:</w:t>
+      </w:r>
+    </w:p>
+    <w:p>
+      <w:r>
+        <w:rPr>
+          <w:noProof/>
+        </w:rPr>
+        <w:drawing>
+          <wp:inline distT="0" distB="0" distL="0" distR="0" wp14:anchorId="0806AC8D" wp14:editId="2382B479">
+            <wp:extent cx="5943600" cy="672465"/>
+            <wp:effectExtent l="0" t="0" r="0" b="0"/>
+            <wp:docPr id="14" name="Picture 14"/>
+            <wp:cNvGraphicFramePr>
+              <a:graphicFrameLocks xmlns:a="http://schemas.openxmlformats.org/drawingml/2006/main" noChangeAspect="1"/>
+            </wp:cNvGraphicFramePr>
+            <a:graphic xmlns:a="http://schemas.openxmlformats.org/drawingml/2006/main">
+              <a:graphicData uri="http://schemas.openxmlformats.org/drawingml/2006/picture">
+                <pic:pic xmlns:pic="http://schemas.openxmlformats.org/drawingml/2006/picture">
+                  <pic:nvPicPr>
+                    <pic:cNvPr id="1" name=""/>
+                    <pic:cNvPicPr/>
+                  </pic:nvPicPr>
+                  <pic:blipFill>
+                    <a:blip r:embed="rId20"/>
+                    <a:stretch>
+                      <a:fillRect/>
+                    </a:stretch>
+                  </pic:blipFill>
+                  <pic:spPr>
+                    <a:xfrm>
+                      <a:off x="0" y="0"/>
+                      <a:ext cx="5943600" cy="672465"/>
+                    </a:xfrm>
+                    <a:prstGeom prst="rect">
+                      <a:avLst/>
+                    </a:prstGeom>
+                  </pic:spPr>
+                </pic:pic>
+              </a:graphicData>
+            </a:graphic>
+          </wp:inline>
+        </w:drawing>
+      </w:r>
+    </w:p>
+    <w:p>
+      <w:r>
+        <w:rPr>
+          <w:noProof/>
+        </w:rPr>
+        <w:drawing>
+          <wp:inline distT="0" distB="0" distL="0" distR="0" wp14:anchorId="2229FE99" wp14:editId="0AAC2386">
+            <wp:extent cx="5943600" cy="3915410"/>
+            <wp:effectExtent l="0" t="0" r="0" b="0"/>
+            <wp:docPr id="9" name="Picture 9"/>
+            <wp:cNvGraphicFramePr>
+              <a:graphicFrameLocks xmlns:a="http://schemas.openxmlformats.org/drawingml/2006/main" noChangeAspect="1"/>
+            </wp:cNvGraphicFramePr>
+            <a:graphic xmlns:a="http://schemas.openxmlformats.org/drawingml/2006/main">
+              <a:graphicData uri="http://schemas.openxmlformats.org/drawingml/2006/picture">
+                <pic:pic xmlns:pic="http://schemas.openxmlformats.org/drawingml/2006/picture">
+                  <pic:nvPicPr>
+                    <pic:cNvPr id="1" name=""/>
+                    <pic:cNvPicPr/>
+                  </pic:nvPicPr>
+                  <pic:blipFill>
+                    <a:blip r:embed="rId21"/>
+                    <a:stretch>
+                      <a:fillRect/>
+                    </a:stretch>
+                  </pic:blipFill>
+                  <pic:spPr>
+                    <a:xfrm>
+                      <a:off x="0" y="0"/>
+                      <a:ext cx="5943600" cy="3915410"/>
+                    </a:xfrm>
+                    <a:prstGeom prst="rect">
+                      <a:avLst/>
+                    </a:prstGeom>
+                  </pic:spPr>
+                </pic:pic>
+              </a:graphicData>
+            </a:graphic>
+          </wp:inline>
+        </w:drawing>
+      </w:r>
+    </w:p>
+    <w:p>
+      <w:pPr>
+        <w:widowControl/>
+        <w:spacing w:after="200" w:line="276" w:lineRule="auto"/>
+      </w:pPr>
+      <w:r>
+        <w:br w:type="page"/>
+      </w:r>
+    </w:p>
+    <w:p>
+      <w:r>
+        <w:rPr>
+          <w:b/>
+        </w:rPr>
+        <w:lastRenderedPageBreak/>
+        <w:t>Core library:</w:t>
+      </w:r>
+    </w:p>
+    <w:p>
+      <w:r>
+        <w:rPr>
+          <w:noProof/>
+        </w:rPr>
+        <w:drawing>
+          <wp:inline distT="0" distB="0" distL="0" distR="0" wp14:anchorId="58FEE1BD" wp14:editId="4526EF7E">
+            <wp:extent cx="5943600" cy="4102100"/>
+            <wp:effectExtent l="0" t="0" r="0" b="0"/>
+            <wp:docPr id="10" name="Picture 10"/>
+            <wp:cNvGraphicFramePr>
+              <a:graphicFrameLocks xmlns:a="http://schemas.openxmlformats.org/drawingml/2006/main" noChangeAspect="1"/>
+            </wp:cNvGraphicFramePr>
+            <a:graphic xmlns:a="http://schemas.openxmlformats.org/drawingml/2006/main">
+              <a:graphicData uri="http://schemas.openxmlformats.org/drawingml/2006/picture">
+                <pic:pic xmlns:pic="http://schemas.openxmlformats.org/drawingml/2006/picture">
+                  <pic:nvPicPr>
+                    <pic:cNvPr id="1" name=""/>
+                    <pic:cNvPicPr/>
+                  </pic:nvPicPr>
+                  <pic:blipFill>
+                    <a:blip r:embed="rId22"/>
+                    <a:stretch>
+                      <a:fillRect/>
+                    </a:stretch>
+                  </pic:blipFill>
+                  <pic:spPr>
+                    <a:xfrm>
+                      <a:off x="0" y="0"/>
+                      <a:ext cx="5943600" cy="4102100"/>
+                    </a:xfrm>
+                    <a:prstGeom prst="rect">
+                      <a:avLst/>
+                    </a:prstGeom>
+                  </pic:spPr>
+                </pic:pic>
+              </a:graphicData>
+            </a:graphic>
+          </wp:inline>
+        </w:drawing>
+      </w:r>
+    </w:p>
+    <w:p/>
+    <w:p>
+      <w:r>
+        <w:rPr>
+          <w:b/>
+        </w:rPr>
+        <w:t>Server-side application:</w:t>
+      </w:r>
+    </w:p>
+    <w:p>
+      <w:r>
+        <w:rPr>
+          <w:noProof/>
+        </w:rPr>
+        <w:drawing>
+          <wp:inline distT="0" distB="0" distL="0" distR="0" wp14:anchorId="6A71DBB7" wp14:editId="2FBDBCE6">
+            <wp:extent cx="5943600" cy="2830830"/>
+            <wp:effectExtent l="0" t="0" r="0" b="0"/>
+            <wp:docPr id="11" name="Picture 11"/>
+            <wp:cNvGraphicFramePr>
+              <a:graphicFrameLocks xmlns:a="http://schemas.openxmlformats.org/drawingml/2006/main" noChangeAspect="1"/>
+            </wp:cNvGraphicFramePr>
+            <a:graphic xmlns:a="http://schemas.openxmlformats.org/drawingml/2006/main">
+              <a:graphicData uri="http://schemas.openxmlformats.org/drawingml/2006/picture">
+                <pic:pic xmlns:pic="http://schemas.openxmlformats.org/drawingml/2006/picture">
+                  <pic:nvPicPr>
+                    <pic:cNvPr id="1" name=""/>
+                    <pic:cNvPicPr/>
+                  </pic:nvPicPr>
+                  <pic:blipFill>
+                    <a:blip r:embed="rId23"/>
+                    <a:stretch>
+                      <a:fillRect/>
+                    </a:stretch>
+                  </pic:blipFill>
+                  <pic:spPr>
+                    <a:xfrm>
+                      <a:off x="0" y="0"/>
+                      <a:ext cx="5943600" cy="2830830"/>
+                    </a:xfrm>
+                    <a:prstGeom prst="rect">
+                      <a:avLst/>
+                    </a:prstGeom>
+                  </pic:spPr>
+                </pic:pic>
+              </a:graphicData>
+            </a:graphic>
+          </wp:inline>
+        </w:drawing>
+      </w:r>
+      <w:r>
+        <w:rPr>
+          <w:noProof/>
+        </w:rPr>
+        <w:lastRenderedPageBreak/>
+        <w:drawing>
+          <wp:inline distT="0" distB="0" distL="0" distR="0" wp14:anchorId="5386D128" wp14:editId="64197D75">
+            <wp:extent cx="5943600" cy="3199765"/>
+            <wp:effectExtent l="0" t="0" r="0" b="0"/>
+            <wp:docPr id="15" name="Picture 15"/>
+            <wp:cNvGraphicFramePr>
+              <a:graphicFrameLocks xmlns:a="http://schemas.openxmlformats.org/drawingml/2006/main" noChangeAspect="1"/>
+            </wp:cNvGraphicFramePr>
+            <a:graphic xmlns:a="http://schemas.openxmlformats.org/drawingml/2006/main">
+              <a:graphicData uri="http://schemas.openxmlformats.org/drawingml/2006/picture">
+                <pic:pic xmlns:pic="http://schemas.openxmlformats.org/drawingml/2006/picture">
+                  <pic:nvPicPr>
+                    <pic:cNvPr id="1" name=""/>
+                    <pic:cNvPicPr/>
+                  </pic:nvPicPr>
+                  <pic:blipFill>
+                    <a:blip r:embed="rId24"/>
+                    <a:stretch>
+                      <a:fillRect/>
+                    </a:stretch>
+                  </pic:blipFill>
+                  <pic:spPr>
+                    <a:xfrm>
+                      <a:off x="0" y="0"/>
+                      <a:ext cx="5943600" cy="3199765"/>
+                    </a:xfrm>
+                    <a:prstGeom prst="rect">
+                      <a:avLst/>
+                    </a:prstGeom>
+                  </pic:spPr>
+                </pic:pic>
+              </a:graphicData>
+            </a:graphic>
+          </wp:inline>
+        </w:drawing>
+      </w:r>
+      <w:bookmarkStart w:id="36" w:name="_GoBack"/>
+      <w:r>
+        <w:rPr>
+          <w:noProof/>
+        </w:rPr>
+        <w:drawing>
+          <wp:inline distT="0" distB="0" distL="0" distR="0" wp14:anchorId="24E1E274" wp14:editId="45C76697">
+            <wp:extent cx="4853940" cy="4731719"/>
+            <wp:effectExtent l="0" t="0" r="0" b="0"/>
+            <wp:docPr id="16" name="Picture 16"/>
+            <wp:cNvGraphicFramePr>
+              <a:graphicFrameLocks xmlns:a="http://schemas.openxmlformats.org/drawingml/2006/main" noChangeAspect="1"/>
+            </wp:cNvGraphicFramePr>
+            <a:graphic xmlns:a="http://schemas.openxmlformats.org/drawingml/2006/main">
+              <a:graphicData uri="http://schemas.openxmlformats.org/drawingml/2006/picture">
+                <pic:pic xmlns:pic="http://schemas.openxmlformats.org/drawingml/2006/picture">
+                  <pic:nvPicPr>
+                    <pic:cNvPr id="1" name=""/>
+                    <pic:cNvPicPr/>
+                  </pic:nvPicPr>
+                  <pic:blipFill>
+                    <a:blip r:embed="rId25"/>
+                    <a:stretch>
+                      <a:fillRect/>
+                    </a:stretch>
+                  </pic:blipFill>
+                  <pic:spPr>
+                    <a:xfrm>
+                      <a:off x="0" y="0"/>
+                      <a:ext cx="4874587" cy="4751846"/>
+                    </a:xfrm>
+                    <a:prstGeom prst="rect">
+                      <a:avLst/>
+                    </a:prstGeom>
+                  </pic:spPr>
+                </pic:pic>
+              </a:graphicData>
+            </a:graphic>
+          </wp:inline>
+        </w:drawing>
+      </w:r>
+      <w:bookmarkEnd w:id="36"/>
+    </w:p>
     <w:p>
       <w:pPr>
         <w:spacing w:line="240" w:lineRule="auto"/>
@@ -1876,6 +2179,7 @@
           <w:b/>
           <w:sz w:val="28"/>
         </w:rPr>
+        <w:lastRenderedPageBreak/>
         <w:t>5</w:t>
       </w:r>
       <w:r>
@@ -2103,7 +2407,7 @@
           <w:rFonts w:ascii="Times New Roman" w:hAnsi="Times New Roman"/>
         </w:rPr>
       </w:pPr>
-      <w:bookmarkStart w:id="36" w:name="_Toc254785394"/>
+      <w:bookmarkStart w:id="37" w:name="_Toc254785394"/>
       <w:r>
         <w:rPr>
           <w:rFonts w:ascii="Times New Roman" w:hAnsi="Times New Roman"/>
@@ -2117,7 +2421,7 @@
         </w:rPr>
         <w:t>. Data Model</w:t>
       </w:r>
-      <w:bookmarkEnd w:id="36"/>
+      <w:bookmarkEnd w:id="37"/>
       <w:r>
         <w:rPr>
           <w:rFonts w:ascii="Times New Roman" w:hAnsi="Times New Roman"/>
@@ -2148,7 +2452,7 @@
                     </pic:cNvPicPr>
                   </pic:nvPicPr>
                   <pic:blipFill>
-                    <a:blip r:embed="rId20">
+                    <a:blip r:embed="rId26">
                       <a:extLst>
                         <a:ext uri="{28A0092B-C50C-407E-A947-70E740481C1C}">
                           <a14:useLocalDpi xmlns:a14="http://schemas.microsoft.com/office/drawing/2010/main" val="0"/>
@@ -2189,7 +2493,7 @@
           <w:sz w:val="36"/>
         </w:rPr>
       </w:pPr>
-      <w:bookmarkStart w:id="37" w:name="_Toc254785395"/>
+      <w:bookmarkStart w:id="38" w:name="_Toc254785395"/>
       <w:r>
         <w:br w:type="page"/>
       </w:r>
@@ -2227,7 +2531,7 @@
         </w:rPr>
         <w:t xml:space="preserve"> Testing</w:t>
       </w:r>
-      <w:bookmarkEnd w:id="37"/>
+      <w:bookmarkEnd w:id="38"/>
     </w:p>
     <w:p/>
     <w:p>
@@ -2235,7 +2539,7 @@
         <w:tab/>
         <w:t>Client application testing was done manually, server application testing was done using Postman.</w:t>
       </w:r>
-      <w:bookmarkStart w:id="38" w:name="_Toc254785396"/>
+      <w:bookmarkStart w:id="39" w:name="_Toc254785396"/>
     </w:p>
     <w:p/>
     <w:p/>
@@ -2259,13 +2563,13 @@
         </w:rPr>
         <w:t>. Bibliography</w:t>
       </w:r>
-      <w:bookmarkEnd w:id="38"/>
+      <w:bookmarkEnd w:id="39"/>
     </w:p>
     <w:sectPr>
-      <w:headerReference w:type="default" r:id="rId21"/>
-      <w:footerReference w:type="default" r:id="rId22"/>
-      <w:headerReference w:type="first" r:id="rId23"/>
-      <w:footerReference w:type="first" r:id="rId24"/>
+      <w:headerReference w:type="default" r:id="rId27"/>
+      <w:footerReference w:type="default" r:id="rId28"/>
+      <w:headerReference w:type="first" r:id="rId29"/>
+      <w:footerReference w:type="first" r:id="rId30"/>
       <w:pgSz w:w="12240" w:h="15840" w:code="1"/>
       <w:pgMar w:top="1440" w:right="1440" w:bottom="1440" w:left="1440" w:header="720" w:footer="720" w:gutter="0"/>
       <w:cols w:space="720"/>
@@ -2412,21 +2716,11 @@
           <w:r>
             <w:sym w:font="Symbol" w:char="F0D3"/>
           </w:r>
-          <w:r>
-            <w:fldChar w:fldCharType="begin"/>
-          </w:r>
-          <w:r>
-            <w:instrText xml:space="preserve"> DOCPROPERTY "Company"  \* MERGEFORMAT </w:instrText>
-          </w:r>
-          <w:r>
-            <w:fldChar w:fldCharType="separate"/>
-          </w:r>
-          <w:r>
-            <w:t>UTCN</w:t>
-          </w:r>
-          <w:r>
-            <w:fldChar w:fldCharType="end"/>
-          </w:r>
+          <w:fldSimple w:instr=" DOCPROPERTY &quot;Company&quot;  \* MERGEFORMAT ">
+            <w:r>
+              <w:t>UTCN</w:t>
+            </w:r>
+          </w:fldSimple>
           <w:r>
             <w:t xml:space="preserve">, </w:t>
           </w:r>
@@ -2490,7 +2784,7 @@
               <w:rStyle w:val="PageNumber"/>
               <w:noProof/>
             </w:rPr>
-            <w:t>2</w:t>
+            <w:t>13</w:t>
           </w:r>
           <w:r>
             <w:rPr>
@@ -2504,29 +2798,15 @@
             </w:rPr>
             <w:t xml:space="preserve"> of </w:t>
           </w:r>
-          <w:r>
-            <w:fldChar w:fldCharType="begin"/>
-          </w:r>
-          <w:r>
-            <w:instrText xml:space="preserve"> NUMPAGES  \* MERGEFORMAT </w:instrText>
-          </w:r>
-          <w:r>
-            <w:fldChar w:fldCharType="separate"/>
-          </w:r>
-          <w:r>
-            <w:rPr>
-              <w:rStyle w:val="PageNumber"/>
-              <w:noProof/>
-            </w:rPr>
-            <w:t>10</w:t>
-          </w:r>
-          <w:r>
-            <w:rPr>
-              <w:rStyle w:val="PageNumber"/>
-              <w:noProof/>
-            </w:rPr>
-            <w:fldChar w:fldCharType="end"/>
-          </w:r>
+          <w:fldSimple w:instr=" NUMPAGES  \* MERGEFORMAT ">
+            <w:r>
+              <w:rPr>
+                <w:rStyle w:val="PageNumber"/>
+                <w:noProof/>
+              </w:rPr>
+              <w:t>13</w:t>
+            </w:r>
+          </w:fldSimple>
         </w:p>
       </w:tc>
     </w:tr>
@@ -4284,7 +4564,7 @@
 </file>
 
 <file path=customXml/itemProps1.xml><?xml version="1.0" encoding="utf-8"?>
-<ds:datastoreItem xmlns:ds="http://schemas.openxmlformats.org/officeDocument/2006/customXml" ds:itemID="{1493CF4C-7BFB-4186-ABD1-840E9700EE6F}">
+<ds:datastoreItem xmlns:ds="http://schemas.openxmlformats.org/officeDocument/2006/customXml" ds:itemID="{23DB3C4E-3F10-4E46-845B-B6CAB751E541}">
   <ds:schemaRefs>
     <ds:schemaRef ds:uri="http://schemas.openxmlformats.org/officeDocument/2006/bibliography"/>
   </ds:schemaRefs>

</xml_diff>